<commit_message>
Dossier mis a jour
</commit_message>
<xml_diff>
--- a/DocumentsRemisEI/Light-KIT/Dossier.docx
+++ b/DocumentsRemisEI/Light-KIT/Dossier.docx
@@ -3677,13 +3677,23 @@
                                     <w:szCs w:val="26"/>
                                   </w:rPr>
                                 </w:pPr>
+                                <w:proofErr w:type="spellStart"/>
                                 <w:r>
                                   <w:rPr>
                                     <w:color w:val="4472C4" w:themeColor="accent1"/>
                                     <w:sz w:val="26"/>
                                     <w:szCs w:val="26"/>
                                   </w:rPr>
-                                  <w:t>Bauduin Axel</w:t>
+                                  <w:t>Bauduin</w:t>
+                                </w:r>
+                                <w:proofErr w:type="spellEnd"/>
+                                <w:r>
+                                  <w:rPr>
+                                    <w:color w:val="4472C4" w:themeColor="accent1"/>
+                                    <w:sz w:val="26"/>
+                                    <w:szCs w:val="26"/>
+                                  </w:rPr>
+                                  <w:t xml:space="preserve"> Axel</w:t>
                                 </w:r>
                               </w:p>
                               <w:p>
@@ -3761,13 +3771,23 @@
                               <w:szCs w:val="26"/>
                             </w:rPr>
                           </w:pPr>
+                          <w:proofErr w:type="spellStart"/>
                           <w:r>
                             <w:rPr>
                               <w:color w:val="4472C4" w:themeColor="accent1"/>
                               <w:sz w:val="26"/>
                               <w:szCs w:val="26"/>
                             </w:rPr>
-                            <w:t>Bauduin Axel</w:t>
+                            <w:t>Bauduin</w:t>
+                          </w:r>
+                          <w:proofErr w:type="spellEnd"/>
+                          <w:r>
+                            <w:rPr>
+                              <w:color w:val="4472C4" w:themeColor="accent1"/>
+                              <w:sz w:val="26"/>
+                              <w:szCs w:val="26"/>
+                            </w:rPr>
+                            <w:t xml:space="preserve"> Axel</w:t>
                           </w:r>
                         </w:p>
                         <w:p>
@@ -3946,13 +3966,23 @@
                                     <w:text/>
                                   </w:sdtPr>
                                   <w:sdtContent>
+                                    <w:proofErr w:type="spellStart"/>
                                     <w:r>
                                       <w:rPr>
                                         <w:color w:val="404040" w:themeColor="text1" w:themeTint="BF"/>
                                         <w:sz w:val="36"/>
                                         <w:szCs w:val="36"/>
                                       </w:rPr>
-                                      <w:t>Technofutur Tic</w:t>
+                                      <w:t>Technofutur</w:t>
+                                    </w:r>
+                                    <w:proofErr w:type="spellEnd"/>
+                                    <w:r>
+                                      <w:rPr>
+                                        <w:color w:val="404040" w:themeColor="text1" w:themeTint="BF"/>
+                                        <w:sz w:val="36"/>
+                                        <w:szCs w:val="36"/>
+                                      </w:rPr>
+                                      <w:t xml:space="preserve"> Tic</w:t>
                                     </w:r>
                                   </w:sdtContent>
                                 </w:sdt>
@@ -4051,13 +4081,23 @@
                               <w:text/>
                             </w:sdtPr>
                             <w:sdtContent>
+                              <w:proofErr w:type="spellStart"/>
                               <w:r>
                                 <w:rPr>
                                   <w:color w:val="404040" w:themeColor="text1" w:themeTint="BF"/>
                                   <w:sz w:val="36"/>
                                   <w:szCs w:val="36"/>
                                 </w:rPr>
-                                <w:t>Technofutur Tic</w:t>
+                                <w:t>Technofutur</w:t>
+                              </w:r>
+                              <w:proofErr w:type="spellEnd"/>
+                              <w:r>
+                                <w:rPr>
+                                  <w:color w:val="404040" w:themeColor="text1" w:themeTint="BF"/>
+                                  <w:sz w:val="36"/>
+                                  <w:szCs w:val="36"/>
+                                </w:rPr>
+                                <w:t xml:space="preserve"> Tic</w:t>
                               </w:r>
                             </w:sdtContent>
                           </w:sdt>
@@ -14347,7 +14387,23 @@
     <w:p/>
     <w:p>
       <w:r>
-        <w:t xml:space="preserve">Le client sera la sociéité FormiTIC qui est </w:t>
+        <w:t xml:space="preserve">Le client sera la </w:t>
+      </w:r>
+      <w:proofErr w:type="spellStart"/>
+      <w:r>
+        <w:t>sociéité</w:t>
+      </w:r>
+      <w:proofErr w:type="spellEnd"/>
+      <w:r>
+        <w:t xml:space="preserve"> </w:t>
+      </w:r>
+      <w:proofErr w:type="spellStart"/>
+      <w:r>
+        <w:t>FormiTIC</w:t>
+      </w:r>
+      <w:proofErr w:type="spellEnd"/>
+      <w:r>
+        <w:t xml:space="preserve"> qui est </w:t>
       </w:r>
       <w:r>
         <w:t>une société spécialisée</w:t>
@@ -14358,7 +14414,15 @@
     </w:p>
     <w:p>
       <w:r>
-        <w:t>Siège social : Rue Vandervan 24A 1000 Bruxelles</w:t>
+        <w:t xml:space="preserve">Siège social : Rue </w:t>
+      </w:r>
+      <w:proofErr w:type="spellStart"/>
+      <w:r>
+        <w:t>Vandervan</w:t>
+      </w:r>
+      <w:proofErr w:type="spellEnd"/>
+      <w:r>
+        <w:t xml:space="preserve"> 24A 1000 Bruxelles</w:t>
       </w:r>
     </w:p>
     <w:p>
@@ -14432,20 +14496,43 @@
     <w:p/>
     <w:p>
       <w:r>
-        <w:t>Suite a la demande du client, qui est d’alléger la charge de travail pour ses employés, le projet s’axe sur l’automatisation de certaines tâches.</w:t>
+        <w:t xml:space="preserve">Suite </w:t>
+      </w:r>
+      <w:r>
+        <w:t>à</w:t>
+      </w:r>
+      <w:r>
+        <w:t xml:space="preserve"> la demande du client, qui est d’alléger la charge de travail pour ses employés, le projet s’axe sur l’automatisation de certaines tâches.</w:t>
       </w:r>
     </w:p>
     <w:p>
       <w:r>
-        <w:t xml:space="preserve">Le programme permettra en résumé : la gestion des formations, des utilisateurs ainsi que des formations, certifications, </w:t>
+        <w:t xml:space="preserve">Le programme permettra en résumé : la gestion des formations, des utilisateurs, certifications, </w:t>
       </w:r>
       <w:r>
-        <w:t>la gestion des rôles et des permissions, l’envoi automatique des diplômes sous format PDF, la réinitialisation du mot de passe ainsi que l’envoi d’un mail avec le nouveau mot de passe,…</w:t>
+        <w:t xml:space="preserve">la gestion des rôles et des permissions, l’envoi automatique des diplômes sous format PDF, la réinitialisation du mot de passe ainsi que l’envoi d’un mail avec le nouveau mot de </w:t>
       </w:r>
+      <w:proofErr w:type="gramStart"/>
+      <w:r>
+        <w:t>passe,…</w:t>
+      </w:r>
+      <w:proofErr w:type="gramEnd"/>
     </w:p>
     <w:p>
       <w:r>
-        <w:t>Une mise à jour ultérieure est prévue afin de pouvoir lire les cartes d’identité pour que les utilisateur soit encodés.</w:t>
+        <w:t>Une mise à jour ultérieure est prévue afin de pouvoir lire les cartes d’identité pour que les utilisateur</w:t>
+      </w:r>
+      <w:r>
+        <w:t>s</w:t>
+      </w:r>
+      <w:r>
+        <w:t xml:space="preserve"> </w:t>
+      </w:r>
+      <w:r>
+        <w:t>soient</w:t>
+      </w:r>
+      <w:r>
+        <w:t xml:space="preserve"> encodés.</w:t>
       </w:r>
     </w:p>
     <w:p>
@@ -14491,10 +14578,41 @@
     </w:p>
     <w:p>
       <w:r>
-        <w:t>Technologie : Angular 14, Node JS 16.10.0</w:t>
+        <w:t xml:space="preserve">Technologie : </w:t>
+      </w:r>
+      <w:proofErr w:type="spellStart"/>
+      <w:r>
+        <w:t>Angular</w:t>
+      </w:r>
+      <w:proofErr w:type="spellEnd"/>
+      <w:r>
+        <w:t xml:space="preserve"> 1</w:t>
       </w:r>
       <w:r>
-        <w:t>, PrimeNG</w:t>
+        <w:t>5.0.0</w:t>
+      </w:r>
+      <w:r>
+        <w:t>, Node JS 16.1</w:t>
+      </w:r>
+      <w:r>
+        <w:t>3</w:t>
+      </w:r>
+      <w:r>
+        <w:t>.</w:t>
+      </w:r>
+      <w:r>
+        <w:t>2</w:t>
+      </w:r>
+      <w:r>
+        <w:t xml:space="preserve">, </w:t>
+      </w:r>
+      <w:proofErr w:type="spellStart"/>
+      <w:r>
+        <w:t>PrimeNG</w:t>
+      </w:r>
+      <w:proofErr w:type="spellEnd"/>
+      <w:r>
+        <w:t xml:space="preserve"> 15.0</w:t>
       </w:r>
     </w:p>
     <w:p/>
@@ -14511,7 +14629,13 @@
     <w:p/>
     <w:p>
       <w:r>
-        <w:t>Des ordinateurs, une connexion intenret, un serveur central hébergeant la DB.</w:t>
+        <w:t xml:space="preserve">Des ordinateurs, une connexion </w:t>
+      </w:r>
+      <w:r>
+        <w:t>internet</w:t>
+      </w:r>
+      <w:r>
+        <w:t>, un serveur central hébergeant la DB.</w:t>
       </w:r>
     </w:p>
     <w:p>
@@ -14544,52 +14668,13 @@
     <w:p/>
     <w:p/>
     <w:p/>
-    <w:p/>
-    <w:p/>
-    <w:p/>
-    <w:p/>
-    <w:p/>
-    <w:p/>
-    <w:p/>
-    <w:p/>
-    <w:p/>
-    <w:p/>
-    <w:p/>
-    <w:p/>
-    <w:p/>
-    <w:p/>
-    <w:p/>
-    <w:p/>
-    <w:p/>
-    <w:p/>
-    <w:p/>
-    <w:p/>
-    <w:p/>
-    <w:p/>
-    <w:p/>
-    <w:p/>
-    <w:p/>
-    <w:p/>
-    <w:p/>
-    <w:p/>
-    <w:p/>
-    <w:p/>
-    <w:p/>
-    <w:p/>
-    <w:p/>
-    <w:p/>
-    <w:p/>
-    <w:p/>
-    <w:p/>
-    <w:p/>
-    <w:p/>
-    <w:p/>
     <w:p>
       <w:pPr>
         <w:pStyle w:val="Titre1"/>
       </w:pPr>
       <w:bookmarkStart w:id="8" w:name="_Toc87636670"/>
       <w:r>
+        <w:lastRenderedPageBreak/>
         <w:t>3</w:t>
       </w:r>
       <w:r>
@@ -14650,11 +14735,7 @@
         <w:t>L’élève</w:t>
       </w:r>
       <w:r>
-        <w:t xml:space="preserve"> doit ensuite se présenter sous un format 5 jours par semaine à </w:t>
-      </w:r>
-      <w:r>
-        <w:lastRenderedPageBreak/>
-        <w:t xml:space="preserve">l’entreprise pour être formé par </w:t>
+        <w:t xml:space="preserve"> doit ensuite se présenter sous un format 5 jours par semaine à l’entreprise pour être formé par </w:t>
       </w:r>
       <w:r>
         <w:t>un formateur agréé</w:t>
@@ -14684,7 +14765,13 @@
         </w:numPr>
       </w:pPr>
       <w:r>
-        <w:t xml:space="preserve">Le professeur après avoir corriger devait </w:t>
+        <w:t>Le professeur après avoir corrig</w:t>
+      </w:r>
+      <w:r>
+        <w:t xml:space="preserve">é </w:t>
+      </w:r>
+      <w:r>
+        <w:t xml:space="preserve">devait </w:t>
       </w:r>
       <w:r>
         <w:t>encoder</w:t>
@@ -14761,6 +14848,66 @@
       <w:r>
         <w:t>Perte de temps considérable, que ça soit pour la présence sur le lieu, l’inscription</w:t>
       </w:r>
+      <w:r>
+        <w:t xml:space="preserve">, la disponibilité des </w:t>
+      </w:r>
+      <w:r>
+        <w:t xml:space="preserve">formateurs, la </w:t>
+      </w:r>
+      <w:r>
+        <w:t>correction, …</w:t>
+      </w:r>
+    </w:p>
+    <w:p>
+      <w:pPr>
+        <w:pStyle w:val="Paragraphedeliste"/>
+        <w:numPr>
+          <w:ilvl w:val="0"/>
+          <w:numId w:val="18"/>
+        </w:numPr>
+      </w:pPr>
+      <w:r>
+        <w:t xml:space="preserve">Economie de papier, difficultés a retrouvé des papiers, la place pour les </w:t>
+      </w:r>
+      <w:r>
+        <w:t>ranger, …</w:t>
+      </w:r>
+    </w:p>
+    <w:p>
+      <w:pPr>
+        <w:pStyle w:val="Paragraphedeliste"/>
+        <w:numPr>
+          <w:ilvl w:val="0"/>
+          <w:numId w:val="18"/>
+        </w:numPr>
+      </w:pPr>
+      <w:r>
+        <w:t>Le prix de l’</w:t>
+      </w:r>
+      <w:r>
+        <w:t>électricité</w:t>
+      </w:r>
+      <w:r>
+        <w:t xml:space="preserve">, l’impression des diplômes (questionnaires, dossiers, </w:t>
+      </w:r>
+      <w:r>
+        <w:t>cours, …</w:t>
+      </w:r>
+      <w:r>
+        <w:t>)</w:t>
+      </w:r>
+    </w:p>
+    <w:p>
+      <w:pPr>
+        <w:pStyle w:val="Paragraphedeliste"/>
+        <w:numPr>
+          <w:ilvl w:val="0"/>
+          <w:numId w:val="18"/>
+        </w:numPr>
+      </w:pPr>
+      <w:r>
+        <w:t>….</w:t>
+      </w:r>
     </w:p>
     <w:p/>
     <w:p>
@@ -14893,6 +15040,7 @@
       <w:bookmarkStart w:id="15" w:name="_Toc74317370"/>
       <w:bookmarkStart w:id="16" w:name="_Toc87636677"/>
       <w:r>
+        <w:lastRenderedPageBreak/>
         <w:t>3.4 Les rôles et les permissions</w:t>
       </w:r>
       <w:bookmarkEnd w:id="15"/>
@@ -14939,7 +15087,10 @@
         <w:spacing w:line="254" w:lineRule="auto"/>
       </w:pPr>
       <w:r>
-        <w:t>L’élève serait le rôle le plus « bas » dans le programme et aurait pour but d’apprendre leurs formations dans les délais impartis, s’inscrire à une formation,…</w:t>
+        <w:t xml:space="preserve">L’élève serait le rôle le plus « bas » dans le programme et aurait pour but d’apprendre leurs formations dans les délais impartis, s’inscrire à une </w:t>
+      </w:r>
+      <w:r>
+        <w:t>formation, …</w:t>
       </w:r>
     </w:p>
     <w:p>
@@ -14989,17 +15140,28 @@
     <w:p>
       <w:pPr>
         <w:pStyle w:val="Titre2"/>
+        <w:rPr>
+          <w:lang w:val="en-US"/>
+        </w:rPr>
       </w:pPr>
       <w:bookmarkStart w:id="17" w:name="_Toc74317371"/>
       <w:bookmarkStart w:id="18" w:name="_Toc87636678"/>
       <w:r>
-        <w:lastRenderedPageBreak/>
+        <w:rPr>
+          <w:lang w:val="en-US"/>
+        </w:rPr>
         <w:t>3.5 Use Case</w:t>
       </w:r>
       <w:bookmarkEnd w:id="17"/>
       <w:bookmarkEnd w:id="18"/>
     </w:p>
-    <w:p/>
+    <w:p>
+      <w:pPr>
+        <w:rPr>
+          <w:lang w:val="en-US"/>
+        </w:rPr>
+      </w:pPr>
+    </w:p>
     <w:p>
       <w:pPr>
         <w:pStyle w:val="Titre3"/>
@@ -15013,10 +15175,18 @@
         <w:rPr>
           <w:lang w:val="en-GB"/>
         </w:rPr>
-        <w:t>3.5.1 Use Case général</w:t>
+        <w:t xml:space="preserve">3.5.1 Use Case </w:t>
+      </w:r>
+      <w:proofErr w:type="spellStart"/>
+      <w:r>
+        <w:rPr>
+          <w:lang w:val="en-GB"/>
+        </w:rPr>
+        <w:t>général</w:t>
       </w:r>
       <w:bookmarkEnd w:id="19"/>
       <w:bookmarkEnd w:id="20"/>
+      <w:proofErr w:type="spellEnd"/>
     </w:p>
     <w:p>
       <w:pPr>
@@ -15053,10 +15223,18 @@
         <w:rPr>
           <w:lang w:val="en-GB"/>
         </w:rPr>
-        <w:t>3.5.2 Use Case Employé</w:t>
+        <w:t xml:space="preserve">3.5.2 Use Case </w:t>
+      </w:r>
+      <w:proofErr w:type="spellStart"/>
+      <w:r>
+        <w:rPr>
+          <w:lang w:val="en-GB"/>
+        </w:rPr>
+        <w:t>Employé</w:t>
       </w:r>
       <w:bookmarkEnd w:id="21"/>
       <w:bookmarkEnd w:id="22"/>
+      <w:proofErr w:type="spellEnd"/>
     </w:p>
     <w:p>
       <w:pPr>
@@ -15114,9 +15292,17 @@
         <w:rPr>
           <w:lang w:val="en-GB"/>
         </w:rPr>
-        <w:t>3.5.4 Use Case Administrateur</w:t>
+        <w:t xml:space="preserve">3.5.4 Use Case </w:t>
+      </w:r>
+      <w:proofErr w:type="spellStart"/>
+      <w:r>
+        <w:rPr>
+          <w:lang w:val="en-GB"/>
+        </w:rPr>
+        <w:t>Administrateur</w:t>
       </w:r>
       <w:bookmarkEnd w:id="24"/>
+      <w:proofErr w:type="spellEnd"/>
     </w:p>
     <w:p>
       <w:pPr>
@@ -15197,24 +15383,19 @@
           <w:lang w:val="en-US"/>
         </w:rPr>
       </w:pPr>
+      <w:proofErr w:type="gramStart"/>
       <w:r>
         <w:rPr>
           <w:lang w:val="en-US"/>
         </w:rPr>
-        <w:t>NN : Not Null</w:t>
+        <w:t>NN :</w:t>
       </w:r>
-    </w:p>
-    <w:p>
-      <w:pPr>
-        <w:rPr>
-          <w:lang w:val="en-US"/>
-        </w:rPr>
-      </w:pPr>
+      <w:proofErr w:type="gramEnd"/>
       <w:r>
         <w:rPr>
           <w:lang w:val="en-US"/>
         </w:rPr>
-        <w:t>Un : Unsigned</w:t>
+        <w:t xml:space="preserve"> Not Null</w:t>
       </w:r>
     </w:p>
     <w:p>
@@ -15223,11 +15404,40 @@
           <w:lang w:val="en-US"/>
         </w:rPr>
       </w:pPr>
+      <w:proofErr w:type="gramStart"/>
       <w:r>
         <w:rPr>
           <w:lang w:val="en-US"/>
         </w:rPr>
-        <w:t>AL : Auto Increment</w:t>
+        <w:t>Un :</w:t>
+      </w:r>
+      <w:proofErr w:type="gramEnd"/>
+      <w:r>
+        <w:rPr>
+          <w:lang w:val="en-US"/>
+        </w:rPr>
+        <w:t xml:space="preserve"> Unsigned</w:t>
+      </w:r>
+    </w:p>
+    <w:p>
+      <w:pPr>
+        <w:rPr>
+          <w:lang w:val="en-US"/>
+        </w:rPr>
+      </w:pPr>
+      <w:proofErr w:type="gramStart"/>
+      <w:r>
+        <w:rPr>
+          <w:lang w:val="en-US"/>
+        </w:rPr>
+        <w:t>AL :</w:t>
+      </w:r>
+      <w:proofErr w:type="gramEnd"/>
+      <w:r>
+        <w:rPr>
+          <w:lang w:val="en-US"/>
+        </w:rPr>
+        <w:t xml:space="preserve"> Auto Increment</w:t>
       </w:r>
     </w:p>
     <w:p>
@@ -15368,7 +15578,6 @@
       <w:bookmarkStart w:id="35" w:name="_Toc74317382"/>
       <w:bookmarkStart w:id="36" w:name="_Toc87636689"/>
       <w:r>
-        <w:lastRenderedPageBreak/>
         <w:t xml:space="preserve">3.10.2 Maquette écran </w:t>
       </w:r>
       <w:r>
@@ -15952,7 +16161,6 @@
       </w:pPr>
       <w:bookmarkStart w:id="54" w:name="_Toc87636804"/>
       <w:r>
-        <w:lastRenderedPageBreak/>
         <w:t>10</w:t>
       </w:r>
       <w:r>

</xml_diff>